<commit_message>
- Ajout de nouveaux assets au projet pour la partie graphique - Modifications sur le cahier des charges - Modifications sur le journal de travail
</commit_message>
<xml_diff>
--- a/Documentation/D-mazieroma-pAppro-cahierDesChargesV1.0.docx
+++ b/Documentation/D-mazieroma-pAppro-cahierDesChargesV1.0.docx
@@ -839,8 +839,28 @@
         <w:pStyle w:val="Liste2"/>
       </w:pPr>
       <w:r>
-        <w:t>Programmer un logiciel de simulation de trafic en deux semaines en spécifiant la vitesse des voitures en km/h et la taille en km du tronçon d’autoroute.</w:t>
-      </w:r>
+        <w:t>Programmer un logiciel de simulation de trafic</w:t>
+      </w:r>
+      <w:r>
+        <w:t xml:space="preserve"> basique</w:t>
+      </w:r>
+      <w:r>
+        <w:t xml:space="preserve"> </w:t>
+      </w:r>
+      <w:r>
+        <w:t>les deux premières</w:t>
+      </w:r>
+      <w:r>
+        <w:t xml:space="preserve"> semaines en spécifiant </w:t>
+      </w:r>
+      <w:r>
+        <w:t xml:space="preserve">uniquement </w:t>
+      </w:r>
+      <w:r>
+        <w:t>la vitesse des voitures en km/h et la taille en km du tronçon d’autoroute.</w:t>
+      </w:r>
+      <w:bookmarkStart w:id="2" w:name="_GoBack"/>
+      <w:bookmarkEnd w:id="2"/>
     </w:p>
     <w:p>
       <w:pPr>
@@ -1697,8 +1717,6 @@
             <w:pPr>
               <w:pStyle w:val="Corpsdetexte"/>
             </w:pPr>
-            <w:bookmarkStart w:id="2" w:name="_GoBack"/>
-            <w:bookmarkEnd w:id="2"/>
           </w:p>
         </w:tc>
       </w:tr>
@@ -1896,25 +1914,51 @@
           <w:r>
             <w:t xml:space="preserve"> </w:t>
           </w:r>
-          <w:fldSimple w:instr=" REVNUM   \* MERGEFORMAT ">
-            <w:r>
-              <w:rPr>
-                <w:noProof/>
-              </w:rPr>
-              <w:t>10</w:t>
-            </w:r>
-          </w:fldSimple>
+          <w:r>
+            <w:fldChar w:fldCharType="begin"/>
+          </w:r>
+          <w:r>
+            <w:instrText xml:space="preserve"> REVNUM   \* MERGEFORMAT </w:instrText>
+          </w:r>
+          <w:r>
+            <w:fldChar w:fldCharType="separate"/>
+          </w:r>
+          <w:r>
+            <w:rPr>
+              <w:noProof/>
+            </w:rPr>
+            <w:t>10</w:t>
+          </w:r>
+          <w:r>
+            <w:rPr>
+              <w:noProof/>
+            </w:rPr>
+            <w:fldChar w:fldCharType="end"/>
+          </w:r>
           <w:r>
             <w:t xml:space="preserve"> du </w:t>
           </w:r>
-          <w:fldSimple w:instr=" CREATEDATE   \* MERGEFORMAT ">
-            <w:r>
-              <w:rPr>
-                <w:noProof/>
-              </w:rPr>
-              <w:t>27.01.2015 15:06:00</w:t>
-            </w:r>
-          </w:fldSimple>
+          <w:r>
+            <w:fldChar w:fldCharType="begin"/>
+          </w:r>
+          <w:r>
+            <w:instrText xml:space="preserve"> CREATEDATE   \* MERGEFORMAT </w:instrText>
+          </w:r>
+          <w:r>
+            <w:fldChar w:fldCharType="separate"/>
+          </w:r>
+          <w:r>
+            <w:rPr>
+              <w:noProof/>
+            </w:rPr>
+            <w:t>27.01.2015 15:06:00</w:t>
+          </w:r>
+          <w:r>
+            <w:rPr>
+              <w:noProof/>
+            </w:rPr>
+            <w:fldChar w:fldCharType="end"/>
+          </w:r>
           <w:r>
             <w:fldChar w:fldCharType="begin"/>
           </w:r>
@@ -1988,14 +2032,27 @@
           <w:r>
             <w:t xml:space="preserve"> sur </w:t>
           </w:r>
-          <w:fldSimple w:instr=" NUMPAGES ">
-            <w:r>
-              <w:rPr>
-                <w:noProof/>
-              </w:rPr>
-              <w:t>3</w:t>
-            </w:r>
-          </w:fldSimple>
+          <w:r>
+            <w:fldChar w:fldCharType="begin"/>
+          </w:r>
+          <w:r>
+            <w:instrText xml:space="preserve"> NUMPAGES </w:instrText>
+          </w:r>
+          <w:r>
+            <w:fldChar w:fldCharType="separate"/>
+          </w:r>
+          <w:r>
+            <w:rPr>
+              <w:noProof/>
+            </w:rPr>
+            <w:t>3</w:t>
+          </w:r>
+          <w:r>
+            <w:rPr>
+              <w:noProof/>
+            </w:rPr>
+            <w:fldChar w:fldCharType="end"/>
+          </w:r>
         </w:p>
       </w:tc>
       <w:tc>
@@ -2011,14 +2068,27 @@
           <w:r>
             <w:t xml:space="preserve">Dernière modification le </w:t>
           </w:r>
-          <w:fldSimple w:instr=" SAVEDATE   \* MERGEFORMAT ">
-            <w:r>
-              <w:rPr>
-                <w:noProof/>
-              </w:rPr>
-              <w:t>25.01.17 08:38:00</w:t>
-            </w:r>
-          </w:fldSimple>
+          <w:r>
+            <w:fldChar w:fldCharType="begin"/>
+          </w:r>
+          <w:r>
+            <w:instrText xml:space="preserve"> SAVEDATE   \* MERGEFORMAT </w:instrText>
+          </w:r>
+          <w:r>
+            <w:fldChar w:fldCharType="separate"/>
+          </w:r>
+          <w:r>
+            <w:rPr>
+              <w:noProof/>
+            </w:rPr>
+            <w:t>25.01.17 10:36:00</w:t>
+          </w:r>
+          <w:r>
+            <w:rPr>
+              <w:noProof/>
+            </w:rPr>
+            <w:fldChar w:fldCharType="end"/>
+          </w:r>
         </w:p>
       </w:tc>
     </w:tr>
@@ -2063,14 +2133,27 @@
           <w:r>
             <w:t xml:space="preserve">Imprimé le </w:t>
           </w:r>
-          <w:fldSimple w:instr=" PRINTDATE  ">
-            <w:r>
-              <w:rPr>
-                <w:noProof/>
-              </w:rPr>
-              <w:t>27.01.2015 15:45:00</w:t>
-            </w:r>
-          </w:fldSimple>
+          <w:r>
+            <w:fldChar w:fldCharType="begin"/>
+          </w:r>
+          <w:r>
+            <w:instrText xml:space="preserve"> PRINTDATE  </w:instrText>
+          </w:r>
+          <w:r>
+            <w:fldChar w:fldCharType="separate"/>
+          </w:r>
+          <w:r>
+            <w:rPr>
+              <w:noProof/>
+            </w:rPr>
+            <w:t>27.01.2015 15:45:00</w:t>
+          </w:r>
+          <w:r>
+            <w:rPr>
+              <w:noProof/>
+            </w:rPr>
+            <w:fldChar w:fldCharType="end"/>
+          </w:r>
           <w:r>
             <w:rPr>
               <w:noProof/>
@@ -2093,7 +2176,7 @@
             <w:rPr>
               <w:noProof/>
             </w:rPr>
-            <w:t>10:30</w:t>
+            <w:t>14:17</w:t>
           </w:r>
           <w:r>
             <w:fldChar w:fldCharType="end"/>
@@ -2182,7 +2265,7 @@
                       </a:ln>
                       <a:extLst>
                         <a:ext uri="{909E8E84-426E-40dd-AFC4-6F175D3DCCD1}">
-                          <a14:hiddenFill xmlns="" xmlns:o="urn:schemas-microsoft-com:office:office" xmlns:v="urn:schemas-microsoft-com:vml" xmlns:w10="urn:schemas-microsoft-com:office:word" xmlns:w="http://schemas.openxmlformats.org/wordprocessingml/2006/main" xmlns:a14="http://schemas.microsoft.com/office/drawing/2010/main" xmlns:w16se="http://schemas.microsoft.com/office/word/2015/wordml/symex" xmlns:cx1="http://schemas.microsoft.com/office/drawing/2015/9/8/chartex" xmlns:cx="http://schemas.microsoft.com/office/drawing/2014/chartex">
+                          <a14:hiddenFill xmlns:cx="http://schemas.microsoft.com/office/drawing/2014/chartex" xmlns:cx1="http://schemas.microsoft.com/office/drawing/2015/9/8/chartex" xmlns:w16se="http://schemas.microsoft.com/office/word/2015/wordml/symex" xmlns:a14="http://schemas.microsoft.com/office/drawing/2010/main" xmlns:w="http://schemas.openxmlformats.org/wordprocessingml/2006/main" xmlns:w10="urn:schemas-microsoft-com:office:word" xmlns:v="urn:schemas-microsoft-com:vml" xmlns:o="urn:schemas-microsoft-com:office:office" xmlns="">
                             <a:noFill/>
                           </a14:hiddenFill>
                         </a:ext>
@@ -2201,7 +2284,7 @@
             </wp:anchor>
           </w:drawing>
         </mc:Choice>
-        <mc:Fallback xmlns:w16se="http://schemas.microsoft.com/office/word/2015/wordml/symex" xmlns:cx1="http://schemas.microsoft.com/office/drawing/2015/9/8/chartex" xmlns:cx="http://schemas.microsoft.com/office/drawing/2014/chartex">
+        <mc:Fallback xmlns:cx="http://schemas.microsoft.com/office/drawing/2014/chartex" xmlns:cx1="http://schemas.microsoft.com/office/drawing/2015/9/8/chartex" xmlns:w16se="http://schemas.microsoft.com/office/word/2015/wordml/symex">
           <w:pict>
             <v:line w14:anchorId="6C009C62" id="Line 2" o:spid="_x0000_s1026" style="position:absolute;z-index:251657728;visibility:visible;mso-wrap-style:square;mso-width-percent:0;mso-height-percent:0;mso-wrap-distance-left:9pt;mso-wrap-distance-top:0;mso-wrap-distance-right:9pt;mso-wrap-distance-bottom:0;mso-position-horizontal:absolute;mso-position-horizontal-relative:text;mso-position-vertical:absolute;mso-position-vertical-relative:text;mso-width-percent:0;mso-height-percent:0;mso-width-relative:page;mso-height-relative:page" from="-.5pt,-.1pt" to="496.35pt,-.1pt" o:gfxdata="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"/>
           </w:pict>
@@ -2421,7 +2504,7 @@
         <w:snapToGrid w:val="0"/>
         <w:sz w:val="12"/>
       </w:rPr>
-      <w:t>10:30</w:t>
+      <w:t>14:17</w:t>
     </w:r>
     <w:r>
       <w:rPr>
@@ -2856,7 +2939,7 @@
         <v:path o:extrusionok="f" gradientshapeok="t" o:connecttype="rect"/>
         <o:lock v:ext="edit" aspectratio="t"/>
       </v:shapetype>
-      <v:shape id="_x0000_i1032" type="#_x0000_t75" style="width:11.7pt;height:11.7pt" o:bullet="t">
+      <v:shape id="_x0000_i1029" type="#_x0000_t75" style="width:11.7pt;height:11.7pt" o:bullet="t">
         <v:imagedata r:id="rId1" o:title="BD21302_"/>
       </v:shape>
     </w:pict>
@@ -6928,6 +7011,7 @@
     <w:lsdException w:name="HTML Sample" w:semiHidden="1" w:unhideWhenUsed="1"/>
     <w:lsdException w:name="HTML Typewriter" w:semiHidden="1" w:unhideWhenUsed="1"/>
     <w:lsdException w:name="HTML Variable" w:semiHidden="1" w:unhideWhenUsed="1"/>
+    <w:lsdException w:name="Normal Table" w:semiHidden="1" w:unhideWhenUsed="1"/>
     <w:lsdException w:name="annotation subject" w:semiHidden="1" w:unhideWhenUsed="1"/>
     <w:lsdException w:name="No List" w:semiHidden="1" w:unhideWhenUsed="1"/>
     <w:lsdException w:name="Outline List 1" w:semiHidden="1" w:unhideWhenUsed="1"/>
@@ -6973,8 +7057,10 @@
     <w:lsdException w:name="Table Subtle 1" w:semiHidden="1" w:unhideWhenUsed="1"/>
     <w:lsdException w:name="Table Subtle 2" w:semiHidden="1" w:unhideWhenUsed="1"/>
     <w:lsdException w:name="Table Web 1" w:semiHidden="1" w:unhideWhenUsed="1"/>
+    <w:lsdException w:name="Table Web 2" w:semiHidden="1" w:unhideWhenUsed="1"/>
     <w:lsdException w:name="Table Web 3" w:semiHidden="1" w:unhideWhenUsed="1"/>
     <w:lsdException w:name="Balloon Text" w:semiHidden="1" w:unhideWhenUsed="1"/>
+    <w:lsdException w:name="Table Theme" w:semiHidden="1" w:unhideWhenUsed="1"/>
     <w:lsdException w:name="Placeholder Text" w:semiHidden="1" w:uiPriority="99"/>
     <w:lsdException w:name="No Spacing" w:uiPriority="1" w:qFormat="1"/>
     <w:lsdException w:name="Light Shading" w:uiPriority="60"/>

</xml_diff>